<commit_message>
The description of manipulating the bounding rectangle was added
</commit_message>
<xml_diff>
--- a/Docs/RunningAdobeIllustratorExtension.docx
+++ b/Docs/RunningAdobeIllustratorExtension.docx
@@ -532,7 +532,233 @@
       </w:pPr>
       <w:r>
         <w:lastRenderedPageBreak/>
-        <w:t>It’s just the main workflow;</w:t>
+        <w:t>It’s just the main workflow.</w:t>
+      </w:r>
+    </w:p>
+    <w:p>
+      <w:pPr>
+        <w:ind w:left="360"/>
+      </w:pPr>
+      <w:r>
+        <w:t>I’ve added bounding box manipulating.</w:t>
+      </w:r>
+      <w:r>
+        <w:t xml:space="preserve"> Now the main window looks like following:</w:t>
+      </w:r>
+    </w:p>
+    <w:p>
+      <w:pPr>
+        <w:ind w:left="360"/>
+      </w:pPr>
+      <w:r>
+        <w:rPr>
+          <w:noProof/>
+        </w:rPr>
+        <w:drawing>
+          <wp:inline distT="0" distB="0" distL="0" distR="0">
+            <wp:extent cx="5943600" cy="3609214"/>
+            <wp:effectExtent l="19050" t="0" r="0" b="0"/>
+            <wp:docPr id="2" name="Picture 1"/>
+            <wp:cNvGraphicFramePr>
+              <a:graphicFrameLocks xmlns:a="http://schemas.openxmlformats.org/drawingml/2006/main" noChangeAspect="1"/>
+            </wp:cNvGraphicFramePr>
+            <a:graphic xmlns:a="http://schemas.openxmlformats.org/drawingml/2006/main">
+              <a:graphicData uri="http://schemas.openxmlformats.org/drawingml/2006/picture">
+                <pic:pic xmlns:pic="http://schemas.openxmlformats.org/drawingml/2006/picture">
+                  <pic:nvPicPr>
+                    <pic:cNvPr id="0" name="Picture 1"/>
+                    <pic:cNvPicPr>
+                      <a:picLocks noChangeAspect="1" noChangeArrowheads="1"/>
+                    </pic:cNvPicPr>
+                  </pic:nvPicPr>
+                  <pic:blipFill>
+                    <a:blip r:embed="rId12" cstate="print"/>
+                    <a:srcRect/>
+                    <a:stretch>
+                      <a:fillRect/>
+                    </a:stretch>
+                  </pic:blipFill>
+                  <pic:spPr bwMode="auto">
+                    <a:xfrm>
+                      <a:off x="0" y="0"/>
+                      <a:ext cx="5943600" cy="3609214"/>
+                    </a:xfrm>
+                    <a:prstGeom prst="rect">
+                      <a:avLst/>
+                    </a:prstGeom>
+                    <a:noFill/>
+                    <a:ln w="9525">
+                      <a:noFill/>
+                      <a:miter lim="800000"/>
+                      <a:headEnd/>
+                      <a:tailEnd/>
+                    </a:ln>
+                  </pic:spPr>
+                </pic:pic>
+              </a:graphicData>
+            </a:graphic>
+          </wp:inline>
+        </w:drawing>
+      </w:r>
+    </w:p>
+    <w:p>
+      <w:pPr>
+        <w:ind w:left="360"/>
+      </w:pPr>
+      <w:r>
+        <w:t xml:space="preserve">As you can see there is the additional button “Define AOI” (Area </w:t>
+      </w:r>
+      <w:proofErr w:type="gramStart"/>
+      <w:r>
+        <w:t>Of</w:t>
+      </w:r>
+      <w:proofErr w:type="gramEnd"/>
+      <w:r>
+        <w:t xml:space="preserve"> Interest). To define this area click on the button, then click on the map and drag the mouse cursor to get desired rectangle. When you release the mouse button the map will be focused on this rectangle.</w:t>
+      </w:r>
+    </w:p>
+    <w:p>
+      <w:pPr>
+        <w:ind w:left="360"/>
+      </w:pPr>
+      <w:r>
+        <w:rPr>
+          <w:noProof/>
+        </w:rPr>
+        <w:lastRenderedPageBreak/>
+        <w:drawing>
+          <wp:inline distT="0" distB="0" distL="0" distR="0">
+            <wp:extent cx="5943600" cy="3516084"/>
+            <wp:effectExtent l="19050" t="0" r="0" b="0"/>
+            <wp:docPr id="4" name="Picture 4"/>
+            <wp:cNvGraphicFramePr>
+              <a:graphicFrameLocks xmlns:a="http://schemas.openxmlformats.org/drawingml/2006/main" noChangeAspect="1"/>
+            </wp:cNvGraphicFramePr>
+            <a:graphic xmlns:a="http://schemas.openxmlformats.org/drawingml/2006/main">
+              <a:graphicData uri="http://schemas.openxmlformats.org/drawingml/2006/picture">
+                <pic:pic xmlns:pic="http://schemas.openxmlformats.org/drawingml/2006/picture">
+                  <pic:nvPicPr>
+                    <pic:cNvPr id="0" name="Picture 4"/>
+                    <pic:cNvPicPr>
+                      <a:picLocks noChangeAspect="1" noChangeArrowheads="1"/>
+                    </pic:cNvPicPr>
+                  </pic:nvPicPr>
+                  <pic:blipFill>
+                    <a:blip r:embed="rId13" cstate="print"/>
+                    <a:srcRect/>
+                    <a:stretch>
+                      <a:fillRect/>
+                    </a:stretch>
+                  </pic:blipFill>
+                  <pic:spPr bwMode="auto">
+                    <a:xfrm>
+                      <a:off x="0" y="0"/>
+                      <a:ext cx="5943600" cy="3516084"/>
+                    </a:xfrm>
+                    <a:prstGeom prst="rect">
+                      <a:avLst/>
+                    </a:prstGeom>
+                    <a:noFill/>
+                    <a:ln w="9525">
+                      <a:noFill/>
+                      <a:miter lim="800000"/>
+                      <a:headEnd/>
+                      <a:tailEnd/>
+                    </a:ln>
+                  </pic:spPr>
+                </pic:pic>
+              </a:graphicData>
+            </a:graphic>
+          </wp:inline>
+        </w:drawing>
+      </w:r>
+    </w:p>
+    <w:p>
+      <w:pPr>
+        <w:ind w:left="360"/>
+      </w:pPr>
+      <w:r>
+        <w:t>The button receives the name</w:t>
+      </w:r>
+      <w:proofErr w:type="gramStart"/>
+      <w:r>
+        <w:t>: ”</w:t>
+      </w:r>
+      <w:proofErr w:type="gramEnd"/>
+      <w:r>
+        <w:t>Remove AOI”. Click this button if you want to delete the rectangle.</w:t>
+      </w:r>
+    </w:p>
+    <w:p>
+      <w:pPr>
+        <w:ind w:left="360"/>
+      </w:pPr>
+      <w:r>
+        <w:t>If you want move o resize the rectangle click on it. The rectangle receives the following shape:</w:t>
+      </w:r>
+    </w:p>
+    <w:p>
+      <w:pPr>
+        <w:ind w:left="360"/>
+      </w:pPr>
+      <w:r>
+        <w:rPr>
+          <w:noProof/>
+        </w:rPr>
+        <w:drawing>
+          <wp:inline distT="0" distB="0" distL="0" distR="0">
+            <wp:extent cx="5943600" cy="3516084"/>
+            <wp:effectExtent l="19050" t="0" r="0" b="0"/>
+            <wp:docPr id="3" name="Picture 7"/>
+            <wp:cNvGraphicFramePr>
+              <a:graphicFrameLocks xmlns:a="http://schemas.openxmlformats.org/drawingml/2006/main" noChangeAspect="1"/>
+            </wp:cNvGraphicFramePr>
+            <a:graphic xmlns:a="http://schemas.openxmlformats.org/drawingml/2006/main">
+              <a:graphicData uri="http://schemas.openxmlformats.org/drawingml/2006/picture">
+                <pic:pic xmlns:pic="http://schemas.openxmlformats.org/drawingml/2006/picture">
+                  <pic:nvPicPr>
+                    <pic:cNvPr id="0" name="Picture 7"/>
+                    <pic:cNvPicPr>
+                      <a:picLocks noChangeAspect="1" noChangeArrowheads="1"/>
+                    </pic:cNvPicPr>
+                  </pic:nvPicPr>
+                  <pic:blipFill>
+                    <a:blip r:embed="rId14" cstate="print"/>
+                    <a:srcRect/>
+                    <a:stretch>
+                      <a:fillRect/>
+                    </a:stretch>
+                  </pic:blipFill>
+                  <pic:spPr bwMode="auto">
+                    <a:xfrm>
+                      <a:off x="0" y="0"/>
+                      <a:ext cx="5943600" cy="3516084"/>
+                    </a:xfrm>
+                    <a:prstGeom prst="rect">
+                      <a:avLst/>
+                    </a:prstGeom>
+                    <a:noFill/>
+                    <a:ln w="9525">
+                      <a:noFill/>
+                      <a:miter lim="800000"/>
+                      <a:headEnd/>
+                      <a:tailEnd/>
+                    </a:ln>
+                  </pic:spPr>
+                </pic:pic>
+              </a:graphicData>
+            </a:graphic>
+          </wp:inline>
+        </w:drawing>
+      </w:r>
+    </w:p>
+    <w:p>
+      <w:pPr>
+        <w:ind w:left="360"/>
+      </w:pPr>
+      <w:r>
+        <w:lastRenderedPageBreak/>
+        <w:t xml:space="preserve">Drag the rectangle or shift small squares on edges of it. Click outside of the rectangle to finish this action. Now the extent of the exporting map is defined by this rectangle. If you remove it the extent will be defined be the extent of added layers. </w:t>
       </w:r>
     </w:p>
     <w:sectPr>
@@ -1166,7 +1392,7 @@
 </file>
 
 <file path=customXml/itemProps1.xml><?xml version="1.0" encoding="utf-8"?>
-<ds:datastoreItem xmlns:ds="http://schemas.openxmlformats.org/officeDocument/2006/customXml" ds:itemID="{5D3021B5-A7B5-4679-9DF9-D1D82870FAB6}">
+<ds:datastoreItem xmlns:ds="http://schemas.openxmlformats.org/officeDocument/2006/customXml" ds:itemID="{4DAF88C9-1878-476A-A293-F41818D510B2}">
   <ds:schemaRefs>
     <ds:schemaRef ds:uri="http://schemas.openxmlformats.org/officeDocument/2006/bibliography"/>
   </ds:schemaRefs>

</xml_diff>